<commit_message>
ADD LVTN and Pre-LVTN. These are the Files to be printed
</commit_message>
<xml_diff>
--- a/DeCuong.docx
+++ b/DeCuong.docx
@@ -96,7 +96,7 @@
               <mc:AlternateContent>
                 <mc:Choice Requires="wps">
                   <w:drawing>
-                    <wp:anchor distT="0" distB="0" distL="114300" distR="114300" simplePos="0" relativeHeight="251658240" behindDoc="0" locked="0" layoutInCell="1" allowOverlap="1" wp14:anchorId="19FB1406" wp14:editId="503BF63B">
+                    <wp:anchor distT="0" distB="0" distL="114300" distR="114300" simplePos="0" relativeHeight="251655168" behindDoc="0" locked="0" layoutInCell="1" allowOverlap="1" wp14:anchorId="19FB1406" wp14:editId="503BF63B">
                       <wp:simplePos x="0" y="0"/>
                       <wp:positionH relativeFrom="column">
                         <wp:posOffset>-2416175</wp:posOffset>
@@ -187,7 +187,7 @@
               <mc:AlternateContent>
                 <mc:Choice Requires="wps">
                   <w:drawing>
-                    <wp:anchor distT="0" distB="0" distL="114300" distR="114300" simplePos="0" relativeHeight="251658240" behindDoc="0" locked="0" layoutInCell="1" allowOverlap="1" wp14:anchorId="27621D49" wp14:editId="7A0A49EA">
+                    <wp:anchor distT="0" distB="0" distL="114300" distR="114300" simplePos="0" relativeHeight="251656192" behindDoc="0" locked="0" layoutInCell="1" allowOverlap="1" wp14:anchorId="27621D49" wp14:editId="7A0A49EA">
                       <wp:simplePos x="0" y="0"/>
                       <wp:positionH relativeFrom="column">
                         <wp:posOffset>812800</wp:posOffset>
@@ -346,14 +346,7 @@
           <w:b/>
           <w:sz w:val="28"/>
         </w:rPr>
-        <w:t>CỦA CÁN BỘ HƯỚNG DẪ</w:t>
-      </w:r>
-      <w:r>
-        <w:rPr>
-          <w:b/>
-          <w:sz w:val="28"/>
-        </w:rPr>
-        <w:t>N</w:t>
+        <w:t>CỦA CÁN BỘ HƯỚNG DẪN</w:t>
       </w:r>
     </w:p>
     <w:p>
@@ -366,13 +359,13 @@
     </w:p>
     <w:tbl>
       <w:tblPr>
-        <w:tblW w:w="10431" w:type="dxa"/>
+        <w:tblW w:w="10188" w:type="dxa"/>
         <w:tblLook w:val="01E0" w:firstRow="1" w:lastRow="1" w:firstColumn="1" w:lastColumn="1" w:noHBand="0" w:noVBand="0"/>
       </w:tblPr>
       <w:tblGrid>
         <w:gridCol w:w="4486"/>
         <w:gridCol w:w="1459"/>
-        <w:gridCol w:w="4486"/>
+        <w:gridCol w:w="4243"/>
       </w:tblGrid>
       <w:tr>
         <w:trPr>
@@ -380,7 +373,7 @@
         </w:trPr>
         <w:tc>
           <w:tcPr>
-            <w:tcW w:w="10431" w:type="dxa"/>
+            <w:tcW w:w="10188" w:type="dxa"/>
             <w:gridSpan w:val="3"/>
             <w:hideMark/>
           </w:tcPr>
@@ -415,7 +408,7 @@
         </w:trPr>
         <w:tc>
           <w:tcPr>
-            <w:tcW w:w="10431" w:type="dxa"/>
+            <w:tcW w:w="10188" w:type="dxa"/>
             <w:gridSpan w:val="3"/>
             <w:hideMark/>
           </w:tcPr>
@@ -427,15 +420,38 @@
                 <w:rFonts w:cstheme="majorHAnsi"/>
                 <w:b/>
                 <w:szCs w:val="26"/>
-              </w:rPr>
-            </w:pPr>
-            <w:r>
-              <w:rPr>
-                <w:rFonts w:cstheme="majorHAnsi"/>
-                <w:b/>
-                <w:szCs w:val="26"/>
-              </w:rPr>
-              <w:t>&lt;TÊN LUẬN VĂN&gt;</w:t>
+                <w:lang w:val="en-US"/>
+              </w:rPr>
+            </w:pPr>
+            <w:r>
+              <w:rPr>
+                <w:rFonts w:cstheme="majorHAnsi"/>
+                <w:b/>
+                <w:szCs w:val="26"/>
+                <w:lang w:val="en-US"/>
+              </w:rPr>
+              <w:t xml:space="preserve">HỆ THỐNG ĐỊNH VỊ TRONG NHÀ SỬ DỤNG </w:t>
+            </w:r>
+          </w:p>
+          <w:p>
+            <w:pPr>
+              <w:spacing w:line="276" w:lineRule="auto"/>
+              <w:jc w:val="center"/>
+              <w:rPr>
+                <w:rFonts w:cstheme="majorHAnsi"/>
+                <w:b/>
+                <w:szCs w:val="26"/>
+                <w:lang w:val="en-US"/>
+              </w:rPr>
+            </w:pPr>
+            <w:r>
+              <w:rPr>
+                <w:rFonts w:cstheme="majorHAnsi"/>
+                <w:b/>
+                <w:szCs w:val="26"/>
+                <w:lang w:val="en-US"/>
+              </w:rPr>
+              <w:t>CÔNG NGHỆ BLUETOOTH NĂNG LƯỢNG THẤP</w:t>
             </w:r>
           </w:p>
         </w:tc>
@@ -476,7 +492,7 @@
         </w:tc>
         <w:tc>
           <w:tcPr>
-            <w:tcW w:w="4486" w:type="dxa"/>
+            <w:tcW w:w="4243" w:type="dxa"/>
             <w:hideMark/>
           </w:tcPr>
           <w:p>
@@ -565,7 +581,7 @@
         </w:tc>
         <w:tc>
           <w:tcPr>
-            <w:tcW w:w="4486" w:type="dxa"/>
+            <w:tcW w:w="4243" w:type="dxa"/>
             <w:hideMark/>
           </w:tcPr>
           <w:p>
@@ -597,7 +613,7 @@
         </w:trPr>
         <w:tc>
           <w:tcPr>
-            <w:tcW w:w="10431" w:type="dxa"/>
+            <w:tcW w:w="10188" w:type="dxa"/>
             <w:gridSpan w:val="3"/>
           </w:tcPr>
           <w:p>
@@ -844,6 +860,7 @@
           <w:p>
             <w:pPr>
               <w:spacing w:before="120" w:line="276" w:lineRule="auto"/>
+              <w:jc w:val="both"/>
               <w:rPr>
                 <w:rFonts w:cstheme="majorHAnsi"/>
                 <w:i/>
@@ -870,6 +887,55 @@
                 <w:lang w:val="en-US"/>
               </w:rPr>
             </w:pPr>
+            <w:r>
+              <w:rPr>
+                <w:rFonts w:cstheme="majorHAnsi"/>
+                <w:i/>
+                <w:szCs w:val="26"/>
+                <w:lang w:val="en-US"/>
+              </w:rPr>
+              <w:t>…………………………………………………………………………………………………………………………………………</w:t>
+            </w:r>
+          </w:p>
+          <w:p>
+            <w:pPr>
+              <w:spacing w:before="120" w:line="276" w:lineRule="auto"/>
+              <w:rPr>
+                <w:rFonts w:cstheme="majorHAnsi"/>
+                <w:i/>
+                <w:szCs w:val="26"/>
+                <w:lang w:val="en-US"/>
+              </w:rPr>
+            </w:pPr>
+            <w:r>
+              <w:rPr>
+                <w:rFonts w:cstheme="majorHAnsi"/>
+                <w:i/>
+                <w:szCs w:val="26"/>
+                <w:lang w:val="en-US"/>
+              </w:rPr>
+              <w:t>…………………………………………………………………………………………………………………………………………</w:t>
+            </w:r>
+          </w:p>
+          <w:p>
+            <w:pPr>
+              <w:spacing w:before="120" w:line="276" w:lineRule="auto"/>
+              <w:rPr>
+                <w:rFonts w:cstheme="majorHAnsi"/>
+                <w:i/>
+                <w:szCs w:val="26"/>
+                <w:lang w:val="en-US"/>
+              </w:rPr>
+            </w:pPr>
+            <w:r>
+              <w:rPr>
+                <w:rFonts w:cstheme="majorHAnsi"/>
+                <w:i/>
+                <w:szCs w:val="26"/>
+                <w:lang w:val="en-US"/>
+              </w:rPr>
+              <w:t>…………………………………………………………………………………………………………………………………………</w:t>
+            </w:r>
           </w:p>
           <w:p>
             <w:pPr>
@@ -895,6 +961,7 @@
           <w:p>
             <w:pPr>
               <w:spacing w:before="120" w:line="276" w:lineRule="auto"/>
+              <w:jc w:val="both"/>
               <w:rPr>
                 <w:rFonts w:cstheme="majorHAnsi"/>
                 <w:i/>
@@ -910,6 +977,97 @@
               </w:rPr>
               <w:t>&lt;nhận xét về kiến thức, phương pháp mà sinh viên đã tìm hiểu, nghiên cứu, nhận xét ưu điểm và hạn chế&gt;</w:t>
             </w:r>
+          </w:p>
+          <w:p>
+            <w:pPr>
+              <w:spacing w:before="120" w:line="276" w:lineRule="auto"/>
+              <w:rPr>
+                <w:rFonts w:cstheme="majorHAnsi"/>
+                <w:i/>
+                <w:szCs w:val="26"/>
+                <w:lang w:val="en-US"/>
+              </w:rPr>
+            </w:pPr>
+            <w:r>
+              <w:rPr>
+                <w:rFonts w:cstheme="majorHAnsi"/>
+                <w:i/>
+                <w:szCs w:val="26"/>
+                <w:lang w:val="en-US"/>
+              </w:rPr>
+              <w:t>…………………………………………………………………………………………………………………………………………</w:t>
+            </w:r>
+          </w:p>
+          <w:p>
+            <w:pPr>
+              <w:spacing w:before="120" w:line="276" w:lineRule="auto"/>
+              <w:rPr>
+                <w:rFonts w:cstheme="majorHAnsi"/>
+                <w:i/>
+                <w:szCs w:val="26"/>
+                <w:lang w:val="en-US"/>
+              </w:rPr>
+            </w:pPr>
+            <w:r>
+              <w:rPr>
+                <w:rFonts w:cstheme="majorHAnsi"/>
+                <w:i/>
+                <w:szCs w:val="26"/>
+                <w:lang w:val="en-US"/>
+              </w:rPr>
+              <w:t>…………………………………………………………………………………………………………………………………………</w:t>
+            </w:r>
+          </w:p>
+          <w:p>
+            <w:pPr>
+              <w:spacing w:before="120" w:line="276" w:lineRule="auto"/>
+              <w:rPr>
+                <w:rFonts w:cstheme="majorHAnsi"/>
+                <w:i/>
+                <w:szCs w:val="26"/>
+                <w:lang w:val="en-US"/>
+              </w:rPr>
+            </w:pPr>
+            <w:r>
+              <w:rPr>
+                <w:rFonts w:cstheme="majorHAnsi"/>
+                <w:i/>
+                <w:szCs w:val="26"/>
+                <w:lang w:val="en-US"/>
+              </w:rPr>
+              <w:t>…………………………………………………………………………………………………………………………………………</w:t>
+            </w:r>
+          </w:p>
+          <w:p>
+            <w:pPr>
+              <w:spacing w:before="120" w:line="276" w:lineRule="auto"/>
+              <w:rPr>
+                <w:rFonts w:cstheme="majorHAnsi"/>
+                <w:i/>
+                <w:szCs w:val="26"/>
+                <w:lang w:val="en-US"/>
+              </w:rPr>
+            </w:pPr>
+            <w:r>
+              <w:rPr>
+                <w:rFonts w:cstheme="majorHAnsi"/>
+                <w:i/>
+                <w:szCs w:val="26"/>
+                <w:lang w:val="en-US"/>
+              </w:rPr>
+              <w:t>…………………………………………………………………………………………………………………………………………</w:t>
+            </w:r>
+          </w:p>
+          <w:p>
+            <w:pPr>
+              <w:spacing w:before="120" w:line="276" w:lineRule="auto"/>
+              <w:rPr>
+                <w:rFonts w:cstheme="majorHAnsi"/>
+                <w:i/>
+                <w:szCs w:val="26"/>
+                <w:lang w:val="en-US"/>
+              </w:rPr>
+            </w:pPr>
           </w:p>
           <w:p>
             <w:pPr>
@@ -940,27 +1098,18 @@
                 <w:rFonts w:cstheme="majorHAnsi"/>
                 <w:szCs w:val="26"/>
               </w:rPr>
+              <w:lastRenderedPageBreak/>
               <w:t>Về tính ứng dụng:</w:t>
             </w:r>
           </w:p>
           <w:p>
             <w:pPr>
-              <w:spacing w:before="120" w:after="0" w:line="276" w:lineRule="auto"/>
-              <w:ind w:left="360"/>
-              <w:jc w:val="both"/>
-              <w:rPr>
-                <w:rFonts w:cstheme="majorHAnsi"/>
-                <w:szCs w:val="26"/>
-              </w:rPr>
-            </w:pPr>
-          </w:p>
-          <w:p>
-            <w:pPr>
-              <w:spacing w:before="120" w:line="276" w:lineRule="auto"/>
-              <w:rPr>
-                <w:rFonts w:cstheme="majorHAnsi"/>
-                <w:i/>
-                <w:szCs w:val="26"/>
+              <w:spacing w:before="120" w:line="276" w:lineRule="auto"/>
+              <w:rPr>
+                <w:rFonts w:cstheme="majorHAnsi"/>
+                <w:i/>
+                <w:szCs w:val="26"/>
+                <w:lang w:val="en-US"/>
               </w:rPr>
             </w:pPr>
             <w:r>
@@ -970,6 +1119,66 @@
                 <w:szCs w:val="26"/>
               </w:rPr>
               <w:t>&lt;nhận xét về việc xây dựng ứng dụng demo, nhận xét ưu điểm và hạn chế&gt;</w:t>
+            </w:r>
+          </w:p>
+          <w:p>
+            <w:pPr>
+              <w:spacing w:before="120" w:line="276" w:lineRule="auto"/>
+              <w:rPr>
+                <w:rFonts w:cstheme="majorHAnsi"/>
+                <w:i/>
+                <w:szCs w:val="26"/>
+                <w:lang w:val="en-US"/>
+              </w:rPr>
+            </w:pPr>
+            <w:r>
+              <w:rPr>
+                <w:rFonts w:cstheme="majorHAnsi"/>
+                <w:i/>
+                <w:szCs w:val="26"/>
+                <w:lang w:val="en-US"/>
+              </w:rPr>
+              <w:t>…………………………………………………………………………………………………………………………………………</w:t>
+            </w:r>
+          </w:p>
+          <w:p>
+            <w:pPr>
+              <w:spacing w:before="120" w:line="276" w:lineRule="auto"/>
+              <w:rPr>
+                <w:rFonts w:cstheme="majorHAnsi"/>
+                <w:i/>
+                <w:szCs w:val="26"/>
+                <w:lang w:val="en-US"/>
+              </w:rPr>
+            </w:pPr>
+            <w:r>
+              <w:rPr>
+                <w:rFonts w:cstheme="majorHAnsi"/>
+                <w:i/>
+                <w:szCs w:val="26"/>
+                <w:lang w:val="en-US"/>
+              </w:rPr>
+              <w:t>…………………………………………………………………………………………………………………………………………</w:t>
+            </w:r>
+          </w:p>
+          <w:p>
+            <w:pPr>
+              <w:spacing w:before="120" w:line="276" w:lineRule="auto"/>
+              <w:rPr>
+                <w:rFonts w:cstheme="majorHAnsi"/>
+                <w:i/>
+                <w:szCs w:val="26"/>
+                <w:lang w:val="en-US"/>
+              </w:rPr>
+            </w:pPr>
+            <w:r>
+              <w:rPr>
+                <w:rFonts w:cstheme="majorHAnsi"/>
+                <w:i/>
+                <w:szCs w:val="26"/>
+                <w:lang w:val="en-US"/>
+              </w:rPr>
+              <w:t>…………………………………………………………………………………………………………………………………………</w:t>
             </w:r>
           </w:p>
           <w:p>
@@ -1022,13 +1231,64 @@
                 <w:lang w:val="en-US"/>
               </w:rPr>
             </w:pPr>
-          </w:p>
-          <w:p>
-            <w:pPr>
-              <w:spacing w:before="120" w:line="276" w:lineRule="auto"/>
-              <w:rPr>
-                <w:rFonts w:cstheme="majorHAnsi"/>
-                <w:szCs w:val="26"/>
+            <w:r>
+              <w:rPr>
+                <w:rFonts w:cstheme="majorHAnsi"/>
+                <w:i/>
+                <w:szCs w:val="26"/>
+                <w:lang w:val="en-US"/>
+              </w:rPr>
+              <w:t>…………………………………………………………………………………………………………………………………………</w:t>
+            </w:r>
+          </w:p>
+          <w:p>
+            <w:pPr>
+              <w:spacing w:before="120" w:line="276" w:lineRule="auto"/>
+              <w:rPr>
+                <w:rFonts w:cstheme="majorHAnsi"/>
+                <w:i/>
+                <w:szCs w:val="26"/>
+                <w:lang w:val="en-US"/>
+              </w:rPr>
+            </w:pPr>
+            <w:r>
+              <w:rPr>
+                <w:rFonts w:cstheme="majorHAnsi"/>
+                <w:i/>
+                <w:szCs w:val="26"/>
+                <w:lang w:val="en-US"/>
+              </w:rPr>
+              <w:t>…………………………………………………………………………………………………………………………………………</w:t>
+            </w:r>
+          </w:p>
+          <w:p>
+            <w:pPr>
+              <w:spacing w:before="120" w:line="276" w:lineRule="auto"/>
+              <w:rPr>
+                <w:rFonts w:cstheme="majorHAnsi"/>
+                <w:i/>
+                <w:szCs w:val="26"/>
+                <w:lang w:val="en-US"/>
+              </w:rPr>
+            </w:pPr>
+            <w:r>
+              <w:rPr>
+                <w:rFonts w:cstheme="majorHAnsi"/>
+                <w:i/>
+                <w:szCs w:val="26"/>
+                <w:lang w:val="en-US"/>
+              </w:rPr>
+              <w:t>…………………………………………………………………………………………………………………………………………</w:t>
+            </w:r>
+          </w:p>
+          <w:p>
+            <w:pPr>
+              <w:spacing w:before="120" w:line="276" w:lineRule="auto"/>
+              <w:jc w:val="both"/>
+              <w:rPr>
+                <w:rFonts w:cstheme="majorHAnsi"/>
+                <w:szCs w:val="26"/>
+                <w:lang w:val="en-US"/>
               </w:rPr>
             </w:pPr>
             <w:r>
@@ -1045,15 +1305,67 @@
                 <w:rFonts w:cstheme="majorHAnsi"/>
                 <w:szCs w:val="26"/>
               </w:rPr>
-              <w:t xml:space="preserve"> Luận văn đạt/không đạt yêu cầu của một luận văn tốt nghiệp kỹ sư, xếp </w:t>
-            </w:r>
-            <w:r>
-              <w:rPr>
-                <w:rFonts w:cstheme="majorHAnsi"/>
-                <w:szCs w:val="26"/>
-              </w:rPr>
-              <w:lastRenderedPageBreak/>
-              <w:t>loại Giỏi/ Khá/ Trung bình</w:t>
+              <w:t xml:space="preserve"> Luận văn đạt/không đạt yêu cầu của một luận văn tốt nghiệp kỹ sư, xếp loại Giỏi/ Khá/ Trung bình</w:t>
+            </w:r>
+          </w:p>
+          <w:p>
+            <w:pPr>
+              <w:spacing w:before="120" w:line="276" w:lineRule="auto"/>
+              <w:rPr>
+                <w:rFonts w:cstheme="majorHAnsi"/>
+                <w:i/>
+                <w:szCs w:val="26"/>
+                <w:lang w:val="en-US"/>
+              </w:rPr>
+            </w:pPr>
+            <w:r>
+              <w:rPr>
+                <w:rFonts w:cstheme="majorHAnsi"/>
+                <w:i/>
+                <w:szCs w:val="26"/>
+                <w:lang w:val="en-US"/>
+              </w:rPr>
+              <w:t>…………………………………………………………………………………………………………………………………………</w:t>
+            </w:r>
+          </w:p>
+          <w:p>
+            <w:pPr>
+              <w:spacing w:before="120" w:line="276" w:lineRule="auto"/>
+              <w:rPr>
+                <w:rFonts w:cstheme="majorHAnsi"/>
+                <w:i/>
+                <w:szCs w:val="26"/>
+                <w:lang w:val="en-US"/>
+              </w:rPr>
+            </w:pPr>
+            <w:r>
+              <w:rPr>
+                <w:rFonts w:cstheme="majorHAnsi"/>
+                <w:i/>
+                <w:szCs w:val="26"/>
+                <w:lang w:val="en-US"/>
+              </w:rPr>
+              <w:t>…………………………………………………………………………………………………………………………………………</w:t>
+            </w:r>
+          </w:p>
+          <w:p>
+            <w:pPr>
+              <w:spacing w:before="120" w:line="276" w:lineRule="auto"/>
+              <w:rPr>
+                <w:rFonts w:cstheme="majorHAnsi"/>
+                <w:i/>
+                <w:szCs w:val="26"/>
+                <w:lang w:val="en-US"/>
+              </w:rPr>
+            </w:pPr>
+            <w:r>
+              <w:rPr>
+                <w:rFonts w:cstheme="majorHAnsi"/>
+                <w:i/>
+                <w:szCs w:val="26"/>
+                <w:lang w:val="en-US"/>
+              </w:rPr>
+              <w:t>…………………………………………………………………………………………………………………………………………</w:t>
             </w:r>
           </w:p>
           <w:p>
@@ -1147,6 +1459,7 @@
                 <w:ilvl w:val="0"/>
                 <w:numId w:val="0"/>
               </w:numPr>
+              <w:outlineLvl w:val="0"/>
               <w:rPr>
                 <w:rFonts w:asciiTheme="majorHAnsi" w:hAnsiTheme="majorHAnsi" w:cstheme="majorHAnsi"/>
                 <w:lang w:val="vi-VN"/>
@@ -1167,6 +1480,7 @@
               </w:numPr>
               <w:ind w:left="360"/>
               <w:jc w:val="center"/>
+              <w:outlineLvl w:val="0"/>
               <w:rPr>
                 <w:rFonts w:asciiTheme="majorHAnsi" w:hAnsiTheme="majorHAnsi" w:cstheme="majorHAnsi"/>
                 <w:sz w:val="26"/>
@@ -1327,7 +1641,7 @@
               <mc:AlternateContent>
                 <mc:Choice Requires="wps">
                   <w:drawing>
-                    <wp:anchor distT="0" distB="0" distL="114300" distR="114300" simplePos="0" relativeHeight="251660288" behindDoc="0" locked="0" layoutInCell="1" allowOverlap="1" wp14:anchorId="5B29DDEC" wp14:editId="70337B8D">
+                    <wp:anchor distT="0" distB="0" distL="114300" distR="114300" simplePos="0" relativeHeight="251657216" behindDoc="0" locked="0" layoutInCell="1" allowOverlap="1" wp14:anchorId="38345EB6" wp14:editId="4C22322D">
                       <wp:simplePos x="0" y="0"/>
                       <wp:positionH relativeFrom="column">
                         <wp:posOffset>-2416175</wp:posOffset>
@@ -1418,7 +1732,7 @@
               <mc:AlternateContent>
                 <mc:Choice Requires="wps">
                   <w:drawing>
-                    <wp:anchor distT="0" distB="0" distL="114300" distR="114300" simplePos="0" relativeHeight="251661312" behindDoc="0" locked="0" layoutInCell="1" allowOverlap="1" wp14:anchorId="0217C1BE" wp14:editId="647050B1">
+                    <wp:anchor distT="0" distB="0" distL="114300" distR="114300" simplePos="0" relativeHeight="251658240" behindDoc="0" locked="0" layoutInCell="1" allowOverlap="1" wp14:anchorId="56EBBBD1" wp14:editId="2C91281B">
                       <wp:simplePos x="0" y="0"/>
                       <wp:positionH relativeFrom="column">
                         <wp:posOffset>812800</wp:posOffset>
@@ -1651,15 +1965,37 @@
                 <w:rFonts w:cstheme="majorHAnsi"/>
                 <w:b/>
                 <w:szCs w:val="26"/>
-              </w:rPr>
-            </w:pPr>
-            <w:r>
-              <w:rPr>
-                <w:rFonts w:cstheme="majorHAnsi"/>
-                <w:b/>
-                <w:szCs w:val="26"/>
-              </w:rPr>
-              <w:t>&lt;TÊN LUẬN VĂN&gt;</w:t>
+                <w:lang w:val="en-US"/>
+              </w:rPr>
+            </w:pPr>
+            <w:r>
+              <w:rPr>
+                <w:rFonts w:cstheme="majorHAnsi"/>
+                <w:b/>
+                <w:szCs w:val="26"/>
+                <w:lang w:val="en-US"/>
+              </w:rPr>
+              <w:t xml:space="preserve">HỆ THỐNG ĐỊNH VỊ TRONG NHÀ SỬ DỤNG </w:t>
+            </w:r>
+          </w:p>
+          <w:p>
+            <w:pPr>
+              <w:spacing w:line="276" w:lineRule="auto"/>
+              <w:jc w:val="center"/>
+              <w:rPr>
+                <w:rFonts w:cstheme="majorHAnsi"/>
+                <w:b/>
+                <w:szCs w:val="26"/>
+              </w:rPr>
+            </w:pPr>
+            <w:r>
+              <w:rPr>
+                <w:rFonts w:cstheme="majorHAnsi"/>
+                <w:b/>
+                <w:szCs w:val="26"/>
+                <w:lang w:val="en-US"/>
+              </w:rPr>
+              <w:t>CÔNG NGHỆ BLUETOOTH NĂNG LƯỢNG THẤP</w:t>
             </w:r>
           </w:p>
         </w:tc>
@@ -2094,6 +2430,55 @@
                 <w:lang w:val="en-US"/>
               </w:rPr>
             </w:pPr>
+            <w:r>
+              <w:rPr>
+                <w:rFonts w:cstheme="majorHAnsi"/>
+                <w:i/>
+                <w:szCs w:val="26"/>
+                <w:lang w:val="en-US"/>
+              </w:rPr>
+              <w:t>…………………………………………………………………………………………………………………………………………</w:t>
+            </w:r>
+          </w:p>
+          <w:p>
+            <w:pPr>
+              <w:spacing w:before="120" w:line="276" w:lineRule="auto"/>
+              <w:rPr>
+                <w:rFonts w:cstheme="majorHAnsi"/>
+                <w:i/>
+                <w:szCs w:val="26"/>
+                <w:lang w:val="en-US"/>
+              </w:rPr>
+            </w:pPr>
+            <w:r>
+              <w:rPr>
+                <w:rFonts w:cstheme="majorHAnsi"/>
+                <w:i/>
+                <w:szCs w:val="26"/>
+                <w:lang w:val="en-US"/>
+              </w:rPr>
+              <w:t>…………………………………………………………………………………………………………………………………………</w:t>
+            </w:r>
+          </w:p>
+          <w:p>
+            <w:pPr>
+              <w:spacing w:before="120" w:line="276" w:lineRule="auto"/>
+              <w:rPr>
+                <w:rFonts w:cstheme="majorHAnsi"/>
+                <w:i/>
+                <w:szCs w:val="26"/>
+                <w:lang w:val="en-US"/>
+              </w:rPr>
+            </w:pPr>
+            <w:r>
+              <w:rPr>
+                <w:rFonts w:cstheme="majorHAnsi"/>
+                <w:i/>
+                <w:szCs w:val="26"/>
+                <w:lang w:val="en-US"/>
+              </w:rPr>
+              <w:t>…………………………………………………………………………………………………………………………………………</w:t>
+            </w:r>
           </w:p>
           <w:p>
             <w:pPr>
@@ -2134,6 +2519,97 @@
               </w:rPr>
               <w:t>&lt;nhận xét về kiến thức, phương pháp mà sinh viên đã tìm hiểu, nghiên cứu, nhận xét ưu điểm và hạn chế&gt;</w:t>
             </w:r>
+          </w:p>
+          <w:p>
+            <w:pPr>
+              <w:spacing w:before="120" w:line="276" w:lineRule="auto"/>
+              <w:rPr>
+                <w:rFonts w:cstheme="majorHAnsi"/>
+                <w:i/>
+                <w:szCs w:val="26"/>
+                <w:lang w:val="en-US"/>
+              </w:rPr>
+            </w:pPr>
+            <w:r>
+              <w:rPr>
+                <w:rFonts w:cstheme="majorHAnsi"/>
+                <w:i/>
+                <w:szCs w:val="26"/>
+                <w:lang w:val="en-US"/>
+              </w:rPr>
+              <w:t>…………………………………………………………………………………………………………………………………………</w:t>
+            </w:r>
+          </w:p>
+          <w:p>
+            <w:pPr>
+              <w:spacing w:before="120" w:line="276" w:lineRule="auto"/>
+              <w:rPr>
+                <w:rFonts w:cstheme="majorHAnsi"/>
+                <w:i/>
+                <w:szCs w:val="26"/>
+                <w:lang w:val="en-US"/>
+              </w:rPr>
+            </w:pPr>
+            <w:r>
+              <w:rPr>
+                <w:rFonts w:cstheme="majorHAnsi"/>
+                <w:i/>
+                <w:szCs w:val="26"/>
+                <w:lang w:val="en-US"/>
+              </w:rPr>
+              <w:t>…………………………………………………………………………………………………………………………………………</w:t>
+            </w:r>
+          </w:p>
+          <w:p>
+            <w:pPr>
+              <w:spacing w:before="120" w:line="276" w:lineRule="auto"/>
+              <w:rPr>
+                <w:rFonts w:cstheme="majorHAnsi"/>
+                <w:i/>
+                <w:szCs w:val="26"/>
+                <w:lang w:val="en-US"/>
+              </w:rPr>
+            </w:pPr>
+            <w:r>
+              <w:rPr>
+                <w:rFonts w:cstheme="majorHAnsi"/>
+                <w:i/>
+                <w:szCs w:val="26"/>
+                <w:lang w:val="en-US"/>
+              </w:rPr>
+              <w:t>…………………………………………………………………………………………………………………………………………</w:t>
+            </w:r>
+          </w:p>
+          <w:p>
+            <w:pPr>
+              <w:spacing w:before="120" w:line="276" w:lineRule="auto"/>
+              <w:rPr>
+                <w:rFonts w:cstheme="majorHAnsi"/>
+                <w:i/>
+                <w:szCs w:val="26"/>
+                <w:lang w:val="en-US"/>
+              </w:rPr>
+            </w:pPr>
+            <w:r>
+              <w:rPr>
+                <w:rFonts w:cstheme="majorHAnsi"/>
+                <w:i/>
+                <w:szCs w:val="26"/>
+                <w:lang w:val="en-US"/>
+              </w:rPr>
+              <w:t>…………………………………………………………………………………………………………………………………………</w:t>
+            </w:r>
+          </w:p>
+          <w:p>
+            <w:pPr>
+              <w:spacing w:before="120" w:line="276" w:lineRule="auto"/>
+              <w:rPr>
+                <w:rFonts w:cstheme="majorHAnsi"/>
+                <w:i/>
+                <w:szCs w:val="26"/>
+                <w:lang w:val="en-US"/>
+              </w:rPr>
+            </w:pPr>
           </w:p>
           <w:p>
             <w:pPr>
@@ -2164,27 +2640,18 @@
                 <w:rFonts w:cstheme="majorHAnsi"/>
                 <w:szCs w:val="26"/>
               </w:rPr>
+              <w:lastRenderedPageBreak/>
               <w:t>Về tính ứng dụng:</w:t>
             </w:r>
           </w:p>
           <w:p>
             <w:pPr>
-              <w:spacing w:before="120" w:after="0" w:line="276" w:lineRule="auto"/>
-              <w:ind w:left="360"/>
-              <w:jc w:val="both"/>
-              <w:rPr>
-                <w:rFonts w:cstheme="majorHAnsi"/>
-                <w:szCs w:val="26"/>
-              </w:rPr>
-            </w:pPr>
-          </w:p>
-          <w:p>
-            <w:pPr>
-              <w:spacing w:before="120" w:line="276" w:lineRule="auto"/>
-              <w:rPr>
-                <w:rFonts w:cstheme="majorHAnsi"/>
-                <w:i/>
-                <w:szCs w:val="26"/>
+              <w:spacing w:before="120" w:line="276" w:lineRule="auto"/>
+              <w:rPr>
+                <w:rFonts w:cstheme="majorHAnsi"/>
+                <w:i/>
+                <w:szCs w:val="26"/>
+                <w:lang w:val="en-US"/>
               </w:rPr>
             </w:pPr>
             <w:r>
@@ -2194,6 +2661,66 @@
                 <w:szCs w:val="26"/>
               </w:rPr>
               <w:t>&lt;nhận xét về việc xây dựng ứng dụng demo, nhận xét ưu điểm và hạn chế&gt;</w:t>
+            </w:r>
+          </w:p>
+          <w:p>
+            <w:pPr>
+              <w:spacing w:before="120" w:line="276" w:lineRule="auto"/>
+              <w:rPr>
+                <w:rFonts w:cstheme="majorHAnsi"/>
+                <w:i/>
+                <w:szCs w:val="26"/>
+                <w:lang w:val="en-US"/>
+              </w:rPr>
+            </w:pPr>
+            <w:r>
+              <w:rPr>
+                <w:rFonts w:cstheme="majorHAnsi"/>
+                <w:i/>
+                <w:szCs w:val="26"/>
+                <w:lang w:val="en-US"/>
+              </w:rPr>
+              <w:t>…………………………………………………………………………………………………………………………………………</w:t>
+            </w:r>
+          </w:p>
+          <w:p>
+            <w:pPr>
+              <w:spacing w:before="120" w:line="276" w:lineRule="auto"/>
+              <w:rPr>
+                <w:rFonts w:cstheme="majorHAnsi"/>
+                <w:i/>
+                <w:szCs w:val="26"/>
+                <w:lang w:val="en-US"/>
+              </w:rPr>
+            </w:pPr>
+            <w:r>
+              <w:rPr>
+                <w:rFonts w:cstheme="majorHAnsi"/>
+                <w:i/>
+                <w:szCs w:val="26"/>
+                <w:lang w:val="en-US"/>
+              </w:rPr>
+              <w:t>…………………………………………………………………………………………………………………………………………</w:t>
+            </w:r>
+          </w:p>
+          <w:p>
+            <w:pPr>
+              <w:spacing w:before="120" w:line="276" w:lineRule="auto"/>
+              <w:rPr>
+                <w:rFonts w:cstheme="majorHAnsi"/>
+                <w:i/>
+                <w:szCs w:val="26"/>
+                <w:lang w:val="en-US"/>
+              </w:rPr>
+            </w:pPr>
+            <w:r>
+              <w:rPr>
+                <w:rFonts w:cstheme="majorHAnsi"/>
+                <w:i/>
+                <w:szCs w:val="26"/>
+                <w:lang w:val="en-US"/>
+              </w:rPr>
+              <w:t>…………………………………………………………………………………………………………………………………………</w:t>
             </w:r>
           </w:p>
           <w:p>
@@ -2246,13 +2773,63 @@
                 <w:lang w:val="en-US"/>
               </w:rPr>
             </w:pPr>
-          </w:p>
-          <w:p>
-            <w:pPr>
-              <w:spacing w:before="120" w:line="276" w:lineRule="auto"/>
-              <w:rPr>
-                <w:rFonts w:cstheme="majorHAnsi"/>
-                <w:szCs w:val="26"/>
+            <w:r>
+              <w:rPr>
+                <w:rFonts w:cstheme="majorHAnsi"/>
+                <w:i/>
+                <w:szCs w:val="26"/>
+                <w:lang w:val="en-US"/>
+              </w:rPr>
+              <w:t>…………………………………………………………………………………………………………………………………………</w:t>
+            </w:r>
+          </w:p>
+          <w:p>
+            <w:pPr>
+              <w:spacing w:before="120" w:line="276" w:lineRule="auto"/>
+              <w:rPr>
+                <w:rFonts w:cstheme="majorHAnsi"/>
+                <w:i/>
+                <w:szCs w:val="26"/>
+                <w:lang w:val="en-US"/>
+              </w:rPr>
+            </w:pPr>
+            <w:r>
+              <w:rPr>
+                <w:rFonts w:cstheme="majorHAnsi"/>
+                <w:i/>
+                <w:szCs w:val="26"/>
+                <w:lang w:val="en-US"/>
+              </w:rPr>
+              <w:t>…………………………………………………………………………………………………………………………………………</w:t>
+            </w:r>
+          </w:p>
+          <w:p>
+            <w:pPr>
+              <w:spacing w:before="120" w:line="276" w:lineRule="auto"/>
+              <w:rPr>
+                <w:rFonts w:cstheme="majorHAnsi"/>
+                <w:i/>
+                <w:szCs w:val="26"/>
+                <w:lang w:val="en-US"/>
+              </w:rPr>
+            </w:pPr>
+            <w:r>
+              <w:rPr>
+                <w:rFonts w:cstheme="majorHAnsi"/>
+                <w:i/>
+                <w:szCs w:val="26"/>
+                <w:lang w:val="en-US"/>
+              </w:rPr>
+              <w:t>…………………………………………………………………………………………………………………………………………</w:t>
+            </w:r>
+          </w:p>
+          <w:p>
+            <w:pPr>
+              <w:spacing w:before="120" w:line="276" w:lineRule="auto"/>
+              <w:rPr>
+                <w:rFonts w:cstheme="majorHAnsi"/>
+                <w:szCs w:val="26"/>
+                <w:lang w:val="en-US"/>
               </w:rPr>
             </w:pPr>
             <w:r>
@@ -2269,16 +2846,70 @@
                 <w:rFonts w:cstheme="majorHAnsi"/>
                 <w:szCs w:val="26"/>
               </w:rPr>
-              <w:t xml:space="preserve"> Luận văn đạt/không đạt yêu cầu của một luận văn tốt nghiệp kỹ sư, xếp </w:t>
-            </w:r>
-            <w:r>
-              <w:rPr>
-                <w:rFonts w:cstheme="majorHAnsi"/>
-                <w:szCs w:val="26"/>
-              </w:rPr>
-              <w:lastRenderedPageBreak/>
-              <w:t>loại Giỏi/ Khá/ Trung bình</w:t>
-            </w:r>
+              <w:t xml:space="preserve"> Luận văn đạt/không đạt yêu cầu của một luận văn tốt nghiệp kỹ sư, xếp loại Giỏi/ Khá/ Trung bình</w:t>
+            </w:r>
+          </w:p>
+          <w:p>
+            <w:pPr>
+              <w:spacing w:before="120" w:line="276" w:lineRule="auto"/>
+              <w:rPr>
+                <w:rFonts w:cstheme="majorHAnsi"/>
+                <w:i/>
+                <w:szCs w:val="26"/>
+                <w:lang w:val="en-US"/>
+              </w:rPr>
+            </w:pPr>
+            <w:r>
+              <w:rPr>
+                <w:rFonts w:cstheme="majorHAnsi"/>
+                <w:i/>
+                <w:szCs w:val="26"/>
+                <w:lang w:val="en-US"/>
+              </w:rPr>
+              <w:t>…………………………………………………………………………………………………………………………………………</w:t>
+            </w:r>
+          </w:p>
+          <w:p>
+            <w:pPr>
+              <w:spacing w:before="120" w:line="276" w:lineRule="auto"/>
+              <w:rPr>
+                <w:rFonts w:cstheme="majorHAnsi"/>
+                <w:i/>
+                <w:szCs w:val="26"/>
+                <w:lang w:val="en-US"/>
+              </w:rPr>
+            </w:pPr>
+            <w:r>
+              <w:rPr>
+                <w:rFonts w:cstheme="majorHAnsi"/>
+                <w:i/>
+                <w:szCs w:val="26"/>
+                <w:lang w:val="en-US"/>
+              </w:rPr>
+              <w:t>…………………………………………………………………………………………………………………………………………</w:t>
+            </w:r>
+          </w:p>
+          <w:p>
+            <w:pPr>
+              <w:spacing w:before="120" w:line="276" w:lineRule="auto"/>
+              <w:rPr>
+                <w:rFonts w:cstheme="majorHAnsi"/>
+                <w:i/>
+                <w:szCs w:val="26"/>
+                <w:lang w:val="en-US"/>
+              </w:rPr>
+            </w:pPr>
+            <w:r>
+              <w:rPr>
+                <w:rFonts w:cstheme="majorHAnsi"/>
+                <w:i/>
+                <w:szCs w:val="26"/>
+                <w:lang w:val="en-US"/>
+              </w:rPr>
+              <w:t>…………………………………………………………………………………………………………………………………………</w:t>
+            </w:r>
+            <w:bookmarkStart w:id="1" w:name="_GoBack"/>
+            <w:bookmarkEnd w:id="1"/>
           </w:p>
           <w:p>
             <w:pPr>
@@ -2372,6 +3003,7 @@
                 <w:ilvl w:val="0"/>
                 <w:numId w:val="0"/>
               </w:numPr>
+              <w:outlineLvl w:val="0"/>
               <w:rPr>
                 <w:rFonts w:asciiTheme="majorHAnsi" w:hAnsiTheme="majorHAnsi" w:cstheme="majorHAnsi"/>
                 <w:lang w:val="vi-VN"/>
@@ -2392,6 +3024,7 @@
               </w:numPr>
               <w:ind w:left="360"/>
               <w:jc w:val="center"/>
+              <w:outlineLvl w:val="0"/>
               <w:rPr>
                 <w:rFonts w:asciiTheme="majorHAnsi" w:hAnsiTheme="majorHAnsi" w:cstheme="majorHAnsi"/>
                 <w:sz w:val="26"/>
@@ -2566,7 +3199,7 @@
                     <mc:AlternateContent>
                       <mc:Choice Requires="wps">
                         <w:drawing>
-                          <wp:anchor distT="0" distB="0" distL="114300" distR="114300" simplePos="0" relativeHeight="251664384" behindDoc="0" locked="0" layoutInCell="1" allowOverlap="1">
+                          <wp:anchor distT="0" distB="0" distL="114300" distR="114300" simplePos="0" relativeHeight="251660288" behindDoc="0" locked="0" layoutInCell="1" allowOverlap="1">
                             <wp:simplePos x="0" y="0"/>
                             <wp:positionH relativeFrom="column">
                               <wp:posOffset>-2416175</wp:posOffset>
@@ -2657,7 +3290,7 @@
                     <mc:AlternateContent>
                       <mc:Choice Requires="wps">
                         <w:drawing>
-                          <wp:anchor distT="0" distB="0" distL="114300" distR="114300" simplePos="0" relativeHeight="251663360" behindDoc="0" locked="0" layoutInCell="1" allowOverlap="1">
+                          <wp:anchor distT="0" distB="0" distL="114300" distR="114300" simplePos="0" relativeHeight="251659264" behindDoc="0" locked="0" layoutInCell="1" allowOverlap="1">
                             <wp:simplePos x="0" y="0"/>
                             <wp:positionH relativeFrom="column">
                               <wp:posOffset>812800</wp:posOffset>
@@ -3416,16 +4049,7 @@
           <w:rFonts w:asciiTheme="majorHAnsi" w:hAnsiTheme="majorHAnsi"/>
           <w:szCs w:val="24"/>
         </w:rPr>
-        <w:t>…</w:t>
-      </w:r>
-      <w:bookmarkStart w:id="1" w:name="_GoBack"/>
-      <w:bookmarkEnd w:id="1"/>
-      <w:r>
-        <w:rPr>
-          <w:rFonts w:asciiTheme="majorHAnsi" w:hAnsiTheme="majorHAnsi"/>
-          <w:szCs w:val="24"/>
-        </w:rPr>
-        <w:t>………………………………………. – Ủy viên.</w:t>
+        <w:t>…………………………………………. – Ủy viên.</w:t>
       </w:r>
     </w:p>
     <w:p>

</xml_diff>